<commit_message>
New translations email 5-3 [template] partner email – document verification failed.docx (Vietnamese)
</commit_message>
<xml_diff>
--- a/public/email/crowdin/translations/vi/Email 5-3 [TEMPLATE] Partner email – document verification failed.docx
+++ b/public/email/crowdin/translations/vi/Email 5-3 [TEMPLATE] Partner email – document verification failed.docx
@@ -173,7 +173,7 @@
         <w:pStyle w:val="P68B1DB1-Normal3"/>
       </w:pPr>
       <w:r>
-        <w:t xml:space="preserve">Uh oh! Your documents couldn’t be verified</w:t>
+        <w:t xml:space="preserve">Rất tiếc! Chúng tôi không thể xác minh thông tin của bạn</w:t>
       </w:r>
     </w:p>
     <w:p/>
@@ -182,7 +182,7 @@
         <w:spacing w:after="200" w:lineRule="auto"/>
       </w:pPr>
       <w:r>
-        <w:t xml:space="preserve">Hi </w:t>
+        <w:t xml:space="preserve">Xin chào </w:t>
       </w:r>
       <w:r>
         <w:rPr>
@@ -199,7 +199,7 @@
         <w:spacing w:after="200" w:lineRule="auto"/>
       </w:pPr>
       <w:r>
-        <w:t xml:space="preserve">We regret to inform you that your documents have failed our verification process as we found the following issues with them: </w:t>
+        <w:t xml:space="preserve">Chúng tôi rất tiếc phải thông báo đến bạn rằng chúng tôi không thể xác minh thông tin bạn gửi vì một số vấn đề sau đây: </w:t>
       </w:r>
     </w:p>
     <w:p>
@@ -219,10 +219,10 @@
         <w:rPr>
           <w:b w:val="1"/>
         </w:rPr>
-        <w:t xml:space="preserve">A copy of your vaccination certificate</w:t>
-      </w:r>
-      <w:r>
-        <w:t xml:space="preserve">: Document is unclear</w:t>
+        <w:t xml:space="preserve">Bản sao giấy chứng nhận tiêm chủng của bạn</w:t>
+      </w:r>
+      <w:r>
+        <w:t xml:space="preserve">: Giấy tờ không rõ ràng</w:t>
       </w:r>
     </w:p>
     <w:p>
@@ -253,7 +253,7 @@
         <w:spacing w:after="200" w:lineRule="auto"/>
       </w:pPr>
       <w:r>
-        <w:t xml:space="preserve">Please resubmit the documents above by </w:t>
+        <w:t xml:space="preserve">Xin vui lòng gửi lại các giấy tờ trên trước ngày </w:t>
       </w:r>
       <w:r>
         <w:rPr>
@@ -276,7 +276,7 @@
         <w:t>]</w:t>
       </w:r>
       <w:r>
-        <w:t xml:space="preserve"> so we can proceed with the necessary arrangements.</w:t>
+        <w:t xml:space="preserve"> để chúng tôi có thể tiếp tục các bước sắp xếp cần thiết.</w:t>
       </w:r>
     </w:p>
     <w:p>
@@ -285,7 +285,7 @@
       </w:pPr>
       <w:commentRangeStart w:id="0"/>
       <w:r>
-        <w:t xml:space="preserve">If you have any questions, please contact us via </w:t>
+        <w:t xml:space="preserve">Nếu bạn cần hỗ trợ, hãy liên hệ với chúng tôi qua </w:t>
       </w:r>
       <w:hyperlink r:id="rId7">
         <w:r>
@@ -297,7 +297,7 @@
         </w:r>
       </w:hyperlink>
       <w:r>
-        <w:t xml:space="preserve"> or </w:t>
+        <w:t xml:space="preserve"> hoặc </w:t>
       </w:r>
       <w:hyperlink r:id="rId8">
         <w:r>
@@ -317,7 +317,7 @@
         <w:spacing w:after="200" w:lineRule="auto"/>
       </w:pPr>
       <w:r>
-        <w:t xml:space="preserve">If you have any questions, please contact your country manager, </w:t>
+        <w:t xml:space="preserve">Nếu bạn có bất kỳ thắc mắc nào, vui lòng liên hệ với giám đốc phụ trách quốc gia của bạn </w:t>
       </w:r>
       <w:r>
         <w:rPr>
@@ -326,7 +326,7 @@
         <w:t>[NAME]</w:t>
       </w:r>
       <w:r>
-        <w:t xml:space="preserve">, at </w:t>
+        <w:t xml:space="preserve">, qua email </w:t>
       </w:r>
       <w:r>
         <w:rPr>
@@ -335,7 +335,7 @@
         <w:t xml:space="preserve">[EMAIL ADDRESS]</w:t>
       </w:r>
       <w:r>
-        <w:t xml:space="preserve"> or </w:t>
+        <w:t xml:space="preserve"> hoặc số </w:t>
       </w:r>
       <w:r>
         <w:rPr>

</xml_diff>